<commit_message>
Angel: Se ha retocado todo el css, y se han creado las media queris. Txt con tareas restantes actualizado.
</commit_message>
<xml_diff>
--- a/LM - Practica.docx
+++ b/LM - Practica.docx
@@ -4,6 +4,715 @@
   <w:body>
     <w:p>
       <w:pPr>
+        <w:rPr>
+          <w:color w:val="000000" w:themeColor="text1"/>
+          <w:sz w:val="32"/>
+          <w:szCs w:val="32"/>
+        </w:rPr>
+      </w:pPr>
+      <w:r>
+        <w:rPr>
+          <w:sz w:val="32"/>
+          <w:szCs w:val="32"/>
+        </w:rPr>
+        <w:t>RESTANTE:</w:t>
+      </w:r>
+    </w:p>
+    <w:p>
+      <w:pPr>
+        <w:pStyle w:val="Prrafodelista"/>
+        <w:numPr>
+          <w:ilvl w:val="0"/>
+          <w:numId w:val="2"/>
+        </w:numPr>
+        <w:rPr>
+          <w:color w:val="000000" w:themeColor="text1"/>
+          <w:sz w:val="32"/>
+          <w:szCs w:val="32"/>
+        </w:rPr>
+      </w:pPr>
+      <w:r>
+        <w:rPr>
+          <w:color w:val="000000" w:themeColor="text1"/>
+          <w:sz w:val="32"/>
+          <w:szCs w:val="32"/>
+        </w:rPr>
+        <w:t xml:space="preserve">Poner </w:t>
+      </w:r>
+      <w:proofErr w:type="spellStart"/>
+      <w:r>
+        <w:rPr>
+          <w:color w:val="000000" w:themeColor="text1"/>
+          <w:sz w:val="32"/>
+          <w:szCs w:val="32"/>
+        </w:rPr>
+        <w:t>los</w:t>
+      </w:r>
+      <w:proofErr w:type="spellEnd"/>
+      <w:r>
+        <w:rPr>
+          <w:color w:val="000000" w:themeColor="text1"/>
+          <w:sz w:val="32"/>
+          <w:szCs w:val="32"/>
+        </w:rPr>
+        <w:t xml:space="preserve"> </w:t>
+      </w:r>
+      <w:proofErr w:type="spellStart"/>
+      <w:r>
+        <w:rPr>
+          <w:color w:val="000000" w:themeColor="text1"/>
+          <w:sz w:val="32"/>
+          <w:szCs w:val="32"/>
+        </w:rPr>
+        <w:t>botones</w:t>
+      </w:r>
+      <w:proofErr w:type="spellEnd"/>
+      <w:r>
+        <w:rPr>
+          <w:color w:val="000000" w:themeColor="text1"/>
+          <w:sz w:val="32"/>
+          <w:szCs w:val="32"/>
+        </w:rPr>
+        <w:t xml:space="preserve"> de </w:t>
+      </w:r>
+      <w:proofErr w:type="spellStart"/>
+      <w:r>
+        <w:rPr>
+          <w:color w:val="000000" w:themeColor="text1"/>
+          <w:sz w:val="32"/>
+          <w:szCs w:val="32"/>
+        </w:rPr>
+        <w:t>busqueda</w:t>
+      </w:r>
+      <w:proofErr w:type="spellEnd"/>
+      <w:r>
+        <w:rPr>
+          <w:color w:val="000000" w:themeColor="text1"/>
+          <w:sz w:val="32"/>
+          <w:szCs w:val="32"/>
+        </w:rPr>
+        <w:t xml:space="preserve"> home y </w:t>
+      </w:r>
+      <w:proofErr w:type="spellStart"/>
+      <w:r>
+        <w:rPr>
+          <w:color w:val="000000" w:themeColor="text1"/>
+          <w:sz w:val="32"/>
+          <w:szCs w:val="32"/>
+        </w:rPr>
+        <w:t>el</w:t>
+      </w:r>
+      <w:proofErr w:type="spellEnd"/>
+      <w:r>
+        <w:rPr>
+          <w:color w:val="000000" w:themeColor="text1"/>
+          <w:sz w:val="32"/>
+          <w:szCs w:val="32"/>
+        </w:rPr>
+        <w:t xml:space="preserve"> resto </w:t>
+      </w:r>
+      <w:proofErr w:type="spellStart"/>
+      <w:r>
+        <w:rPr>
+          <w:color w:val="000000" w:themeColor="text1"/>
+          <w:sz w:val="32"/>
+          <w:szCs w:val="32"/>
+        </w:rPr>
+        <w:t>en</w:t>
+      </w:r>
+      <w:proofErr w:type="spellEnd"/>
+      <w:r>
+        <w:rPr>
+          <w:color w:val="000000" w:themeColor="text1"/>
+          <w:sz w:val="32"/>
+          <w:szCs w:val="32"/>
+        </w:rPr>
+        <w:t xml:space="preserve"> las barras 1 y 2</w:t>
+      </w:r>
+      <w:r>
+        <w:rPr>
+          <w:color w:val="000000" w:themeColor="text1"/>
+          <w:sz w:val="32"/>
+          <w:szCs w:val="32"/>
+        </w:rPr>
+        <w:t xml:space="preserve"> </w:t>
+      </w:r>
+    </w:p>
+    <w:p>
+      <w:pPr>
+        <w:pStyle w:val="Prrafodelista"/>
+        <w:numPr>
+          <w:ilvl w:val="0"/>
+          <w:numId w:val="2"/>
+        </w:numPr>
+        <w:rPr>
+          <w:color w:val="000000" w:themeColor="text1"/>
+          <w:sz w:val="32"/>
+          <w:szCs w:val="32"/>
+        </w:rPr>
+      </w:pPr>
+      <w:r>
+        <w:rPr>
+          <w:color w:val="000000" w:themeColor="text1"/>
+          <w:sz w:val="32"/>
+          <w:szCs w:val="32"/>
+        </w:rPr>
+        <w:t xml:space="preserve">Nos </w:t>
+      </w:r>
+      <w:proofErr w:type="spellStart"/>
+      <w:r>
+        <w:rPr>
+          <w:color w:val="000000" w:themeColor="text1"/>
+          <w:sz w:val="32"/>
+          <w:szCs w:val="32"/>
+        </w:rPr>
+        <w:t>falta</w:t>
+      </w:r>
+      <w:proofErr w:type="spellEnd"/>
+      <w:r>
+        <w:rPr>
+          <w:color w:val="000000" w:themeColor="text1"/>
+          <w:sz w:val="32"/>
+          <w:szCs w:val="32"/>
+        </w:rPr>
+        <w:t xml:space="preserve"> </w:t>
+      </w:r>
+      <w:proofErr w:type="spellStart"/>
+      <w:r>
+        <w:rPr>
+          <w:color w:val="000000" w:themeColor="text1"/>
+          <w:sz w:val="32"/>
+          <w:szCs w:val="32"/>
+        </w:rPr>
+        <w:t>poner</w:t>
+      </w:r>
+      <w:proofErr w:type="spellEnd"/>
+      <w:r>
+        <w:rPr>
+          <w:color w:val="000000" w:themeColor="text1"/>
+          <w:sz w:val="32"/>
+          <w:szCs w:val="32"/>
+        </w:rPr>
+        <w:t xml:space="preserve"> </w:t>
+      </w:r>
+      <w:proofErr w:type="spellStart"/>
+      <w:r>
+        <w:rPr>
+          <w:color w:val="000000" w:themeColor="text1"/>
+          <w:sz w:val="32"/>
+          <w:szCs w:val="32"/>
+        </w:rPr>
+        <w:t>el</w:t>
+      </w:r>
+      <w:proofErr w:type="spellEnd"/>
+      <w:r>
+        <w:rPr>
+          <w:color w:val="000000" w:themeColor="text1"/>
+          <w:sz w:val="32"/>
+          <w:szCs w:val="32"/>
+        </w:rPr>
+        <w:t xml:space="preserve"> bootstrap y </w:t>
+      </w:r>
+      <w:proofErr w:type="spellStart"/>
+      <w:r>
+        <w:rPr>
+          <w:color w:val="000000" w:themeColor="text1"/>
+          <w:sz w:val="32"/>
+          <w:szCs w:val="32"/>
+        </w:rPr>
+        <w:t>los</w:t>
+      </w:r>
+      <w:proofErr w:type="spellEnd"/>
+      <w:r>
+        <w:rPr>
+          <w:color w:val="000000" w:themeColor="text1"/>
+          <w:sz w:val="32"/>
+          <w:szCs w:val="32"/>
+        </w:rPr>
+        <w:t xml:space="preserve"> emojis </w:t>
+      </w:r>
+      <w:proofErr w:type="spellStart"/>
+      <w:r>
+        <w:rPr>
+          <w:color w:val="000000" w:themeColor="text1"/>
+          <w:sz w:val="32"/>
+          <w:szCs w:val="32"/>
+        </w:rPr>
+        <w:t>esos</w:t>
+      </w:r>
+      <w:proofErr w:type="spellEnd"/>
+      <w:r>
+        <w:rPr>
+          <w:color w:val="000000" w:themeColor="text1"/>
+          <w:sz w:val="32"/>
+          <w:szCs w:val="32"/>
+        </w:rPr>
+        <w:t xml:space="preserve"> de extras que </w:t>
+      </w:r>
+      <w:proofErr w:type="spellStart"/>
+      <w:r>
+        <w:rPr>
+          <w:color w:val="000000" w:themeColor="text1"/>
+          <w:sz w:val="32"/>
+          <w:szCs w:val="32"/>
+        </w:rPr>
+        <w:t>dijo</w:t>
+      </w:r>
+      <w:proofErr w:type="spellEnd"/>
+      <w:r>
+        <w:rPr>
+          <w:color w:val="000000" w:themeColor="text1"/>
+          <w:sz w:val="32"/>
+          <w:szCs w:val="32"/>
+        </w:rPr>
+        <w:t xml:space="preserve"> </w:t>
+      </w:r>
+      <w:proofErr w:type="spellStart"/>
+      <w:r>
+        <w:rPr>
+          <w:color w:val="000000" w:themeColor="text1"/>
+          <w:sz w:val="32"/>
+          <w:szCs w:val="32"/>
+        </w:rPr>
+        <w:t>el</w:t>
+      </w:r>
+      <w:proofErr w:type="spellEnd"/>
+      <w:r>
+        <w:rPr>
+          <w:color w:val="000000" w:themeColor="text1"/>
+          <w:sz w:val="32"/>
+          <w:szCs w:val="32"/>
+        </w:rPr>
+        <w:t xml:space="preserve"> </w:t>
+      </w:r>
+      <w:proofErr w:type="spellStart"/>
+      <w:r>
+        <w:rPr>
+          <w:color w:val="000000" w:themeColor="text1"/>
+          <w:sz w:val="32"/>
+          <w:szCs w:val="32"/>
+          <w:u w:val="single"/>
+        </w:rPr>
+        <w:t>profe</w:t>
+      </w:r>
+      <w:proofErr w:type="spellEnd"/>
+      <w:r>
+        <w:rPr>
+          <w:color w:val="000000" w:themeColor="text1"/>
+          <w:sz w:val="32"/>
+          <w:szCs w:val="32"/>
+        </w:rPr>
+        <w:t xml:space="preserve">, </w:t>
+      </w:r>
+    </w:p>
+    <w:p>
+      <w:pPr>
+        <w:pStyle w:val="Prrafodelista"/>
+        <w:numPr>
+          <w:ilvl w:val="0"/>
+          <w:numId w:val="2"/>
+        </w:numPr>
+        <w:rPr>
+          <w:color w:val="000000" w:themeColor="text1"/>
+          <w:sz w:val="32"/>
+          <w:szCs w:val="32"/>
+        </w:rPr>
+      </w:pPr>
+      <w:r>
+        <w:rPr>
+          <w:color w:val="000000" w:themeColor="text1"/>
+          <w:sz w:val="32"/>
+          <w:szCs w:val="32"/>
+        </w:rPr>
+        <w:t>N</w:t>
+      </w:r>
+      <w:r>
+        <w:rPr>
+          <w:color w:val="000000" w:themeColor="text1"/>
+          <w:sz w:val="32"/>
+          <w:szCs w:val="32"/>
+        </w:rPr>
+        <w:t xml:space="preserve">os </w:t>
+      </w:r>
+      <w:proofErr w:type="spellStart"/>
+      <w:r>
+        <w:rPr>
+          <w:color w:val="000000" w:themeColor="text1"/>
+          <w:sz w:val="32"/>
+          <w:szCs w:val="32"/>
+        </w:rPr>
+        <w:t>falta</w:t>
+      </w:r>
+      <w:proofErr w:type="spellEnd"/>
+      <w:r>
+        <w:rPr>
+          <w:color w:val="000000" w:themeColor="text1"/>
+          <w:sz w:val="32"/>
+          <w:szCs w:val="32"/>
+        </w:rPr>
+        <w:t xml:space="preserve"> </w:t>
+      </w:r>
+      <w:proofErr w:type="spellStart"/>
+      <w:r>
+        <w:rPr>
+          <w:color w:val="000000" w:themeColor="text1"/>
+          <w:sz w:val="32"/>
+          <w:szCs w:val="32"/>
+        </w:rPr>
+        <w:t>terminar</w:t>
+      </w:r>
+      <w:proofErr w:type="spellEnd"/>
+      <w:r>
+        <w:rPr>
+          <w:color w:val="000000" w:themeColor="text1"/>
+          <w:sz w:val="32"/>
+          <w:szCs w:val="32"/>
+        </w:rPr>
+        <w:t xml:space="preserve"> </w:t>
+      </w:r>
+      <w:proofErr w:type="spellStart"/>
+      <w:r>
+        <w:rPr>
+          <w:color w:val="000000" w:themeColor="text1"/>
+          <w:sz w:val="32"/>
+          <w:szCs w:val="32"/>
+        </w:rPr>
+        <w:t>pagina</w:t>
+      </w:r>
+      <w:proofErr w:type="spellEnd"/>
+      <w:r>
+        <w:rPr>
+          <w:color w:val="000000" w:themeColor="text1"/>
+          <w:sz w:val="32"/>
+          <w:szCs w:val="32"/>
+        </w:rPr>
+        <w:t xml:space="preserve"> </w:t>
+      </w:r>
+      <w:proofErr w:type="spellStart"/>
+      <w:r>
+        <w:rPr>
+          <w:color w:val="000000" w:themeColor="text1"/>
+          <w:sz w:val="32"/>
+          <w:szCs w:val="32"/>
+        </w:rPr>
+        <w:t>detalles</w:t>
+      </w:r>
+      <w:proofErr w:type="spellEnd"/>
+      <w:r>
+        <w:rPr>
+          <w:color w:val="000000" w:themeColor="text1"/>
+          <w:sz w:val="32"/>
+          <w:szCs w:val="32"/>
+        </w:rPr>
+        <w:t xml:space="preserve"> y </w:t>
+      </w:r>
+      <w:proofErr w:type="spellStart"/>
+      <w:r>
+        <w:rPr>
+          <w:color w:val="000000" w:themeColor="text1"/>
+          <w:sz w:val="32"/>
+          <w:szCs w:val="32"/>
+        </w:rPr>
+        <w:t>configuracion</w:t>
+      </w:r>
+      <w:proofErr w:type="spellEnd"/>
+      <w:r>
+        <w:rPr>
+          <w:color w:val="000000" w:themeColor="text1"/>
+          <w:sz w:val="32"/>
+          <w:szCs w:val="32"/>
+        </w:rPr>
+        <w:t xml:space="preserve">, </w:t>
+      </w:r>
+    </w:p>
+    <w:p>
+      <w:pPr>
+        <w:pStyle w:val="Prrafodelista"/>
+        <w:numPr>
+          <w:ilvl w:val="1"/>
+          <w:numId w:val="2"/>
+        </w:numPr>
+        <w:rPr>
+          <w:color w:val="000000" w:themeColor="text1"/>
+          <w:sz w:val="32"/>
+          <w:szCs w:val="32"/>
+        </w:rPr>
+      </w:pPr>
+      <w:r>
+        <w:rPr>
+          <w:color w:val="000000" w:themeColor="text1"/>
+          <w:sz w:val="32"/>
+          <w:szCs w:val="32"/>
+        </w:rPr>
+        <w:t xml:space="preserve">la </w:t>
+      </w:r>
+      <w:proofErr w:type="spellStart"/>
+      <w:r>
+        <w:rPr>
+          <w:color w:val="000000" w:themeColor="text1"/>
+          <w:sz w:val="32"/>
+          <w:szCs w:val="32"/>
+        </w:rPr>
+        <w:t>pagina</w:t>
+      </w:r>
+      <w:proofErr w:type="spellEnd"/>
+      <w:r>
+        <w:rPr>
+          <w:color w:val="000000" w:themeColor="text1"/>
+          <w:sz w:val="32"/>
+          <w:szCs w:val="32"/>
+        </w:rPr>
+        <w:t xml:space="preserve"> de </w:t>
+      </w:r>
+      <w:proofErr w:type="spellStart"/>
+      <w:r>
+        <w:rPr>
+          <w:color w:val="000000" w:themeColor="text1"/>
+          <w:sz w:val="32"/>
+          <w:szCs w:val="32"/>
+        </w:rPr>
+        <w:t>detalles</w:t>
+      </w:r>
+      <w:proofErr w:type="spellEnd"/>
+      <w:r>
+        <w:rPr>
+          <w:color w:val="000000" w:themeColor="text1"/>
+          <w:sz w:val="32"/>
+          <w:szCs w:val="32"/>
+        </w:rPr>
+        <w:t xml:space="preserve"> es </w:t>
+      </w:r>
+      <w:proofErr w:type="spellStart"/>
+      <w:r>
+        <w:rPr>
+          <w:color w:val="000000" w:themeColor="text1"/>
+          <w:sz w:val="32"/>
+          <w:szCs w:val="32"/>
+        </w:rPr>
+        <w:t>una</w:t>
+      </w:r>
+      <w:proofErr w:type="spellEnd"/>
+      <w:r>
+        <w:rPr>
+          <w:color w:val="000000" w:themeColor="text1"/>
+          <w:sz w:val="32"/>
+          <w:szCs w:val="32"/>
+        </w:rPr>
+        <w:t xml:space="preserve"> </w:t>
+      </w:r>
+      <w:proofErr w:type="spellStart"/>
+      <w:r>
+        <w:rPr>
+          <w:color w:val="000000" w:themeColor="text1"/>
+          <w:sz w:val="32"/>
+          <w:szCs w:val="32"/>
+        </w:rPr>
+        <w:t>serie</w:t>
+      </w:r>
+      <w:proofErr w:type="spellEnd"/>
+      <w:r>
+        <w:rPr>
+          <w:color w:val="000000" w:themeColor="text1"/>
+          <w:sz w:val="32"/>
+          <w:szCs w:val="32"/>
+        </w:rPr>
+        <w:t xml:space="preserve"> con </w:t>
+      </w:r>
+      <w:proofErr w:type="spellStart"/>
+      <w:r>
+        <w:rPr>
+          <w:color w:val="000000" w:themeColor="text1"/>
+          <w:sz w:val="32"/>
+          <w:szCs w:val="32"/>
+        </w:rPr>
+        <w:t>comentarios</w:t>
+      </w:r>
+      <w:proofErr w:type="spellEnd"/>
+      <w:r>
+        <w:rPr>
+          <w:color w:val="000000" w:themeColor="text1"/>
+          <w:sz w:val="32"/>
+          <w:szCs w:val="32"/>
+        </w:rPr>
+        <w:t xml:space="preserve"> y la wea que sea. </w:t>
+      </w:r>
+    </w:p>
+    <w:p>
+      <w:pPr>
+        <w:pStyle w:val="Prrafodelista"/>
+        <w:numPr>
+          <w:ilvl w:val="0"/>
+          <w:numId w:val="2"/>
+        </w:numPr>
+        <w:rPr>
+          <w:color w:val="000000" w:themeColor="text1"/>
+          <w:sz w:val="32"/>
+          <w:szCs w:val="32"/>
+        </w:rPr>
+      </w:pPr>
+      <w:r>
+        <w:rPr>
+          <w:color w:val="000000" w:themeColor="text1"/>
+          <w:sz w:val="32"/>
+          <w:szCs w:val="32"/>
+        </w:rPr>
+        <w:t xml:space="preserve">Y </w:t>
+      </w:r>
+      <w:proofErr w:type="spellStart"/>
+      <w:r>
+        <w:rPr>
+          <w:color w:val="000000" w:themeColor="text1"/>
+          <w:sz w:val="32"/>
+          <w:szCs w:val="32"/>
+        </w:rPr>
+        <w:t>ya</w:t>
+      </w:r>
+      <w:proofErr w:type="spellEnd"/>
+      <w:r>
+        <w:rPr>
+          <w:color w:val="000000" w:themeColor="text1"/>
+          <w:sz w:val="32"/>
+          <w:szCs w:val="32"/>
+        </w:rPr>
+        <w:t xml:space="preserve"> </w:t>
+      </w:r>
+      <w:proofErr w:type="spellStart"/>
+      <w:r>
+        <w:rPr>
+          <w:color w:val="000000" w:themeColor="text1"/>
+          <w:sz w:val="32"/>
+          <w:szCs w:val="32"/>
+        </w:rPr>
+        <w:t>si</w:t>
+      </w:r>
+      <w:proofErr w:type="spellEnd"/>
+      <w:r>
+        <w:rPr>
+          <w:color w:val="000000" w:themeColor="text1"/>
+          <w:sz w:val="32"/>
+          <w:szCs w:val="32"/>
+        </w:rPr>
+        <w:t xml:space="preserve"> </w:t>
+      </w:r>
+      <w:proofErr w:type="spellStart"/>
+      <w:r>
+        <w:rPr>
+          <w:color w:val="000000" w:themeColor="text1"/>
+          <w:sz w:val="32"/>
+          <w:szCs w:val="32"/>
+        </w:rPr>
+        <w:t>quieres</w:t>
+      </w:r>
+      <w:proofErr w:type="spellEnd"/>
+      <w:r>
+        <w:rPr>
+          <w:color w:val="000000" w:themeColor="text1"/>
+          <w:sz w:val="32"/>
+          <w:szCs w:val="32"/>
+        </w:rPr>
+        <w:t xml:space="preserve"> </w:t>
+      </w:r>
+      <w:proofErr w:type="spellStart"/>
+      <w:r>
+        <w:rPr>
+          <w:color w:val="000000" w:themeColor="text1"/>
+          <w:sz w:val="32"/>
+          <w:szCs w:val="32"/>
+        </w:rPr>
+        <w:t>faltaria</w:t>
+      </w:r>
+      <w:proofErr w:type="spellEnd"/>
+      <w:r>
+        <w:rPr>
+          <w:color w:val="000000" w:themeColor="text1"/>
+          <w:sz w:val="32"/>
+          <w:szCs w:val="32"/>
+        </w:rPr>
+        <w:t xml:space="preserve"> </w:t>
+      </w:r>
+      <w:proofErr w:type="spellStart"/>
+      <w:r>
+        <w:rPr>
+          <w:color w:val="000000" w:themeColor="text1"/>
+          <w:sz w:val="32"/>
+          <w:szCs w:val="32"/>
+        </w:rPr>
+        <w:t>retocar</w:t>
+      </w:r>
+      <w:proofErr w:type="spellEnd"/>
+      <w:r>
+        <w:rPr>
+          <w:color w:val="000000" w:themeColor="text1"/>
+          <w:sz w:val="32"/>
+          <w:szCs w:val="32"/>
+        </w:rPr>
+        <w:t xml:space="preserve"> algo mas </w:t>
+      </w:r>
+      <w:proofErr w:type="spellStart"/>
+      <w:r>
+        <w:rPr>
+          <w:color w:val="000000" w:themeColor="text1"/>
+          <w:sz w:val="32"/>
+          <w:szCs w:val="32"/>
+        </w:rPr>
+        <w:t>si</w:t>
+      </w:r>
+      <w:proofErr w:type="spellEnd"/>
+      <w:r>
+        <w:rPr>
+          <w:color w:val="000000" w:themeColor="text1"/>
+          <w:sz w:val="32"/>
+          <w:szCs w:val="32"/>
+        </w:rPr>
+        <w:t xml:space="preserve"> </w:t>
+      </w:r>
+      <w:proofErr w:type="spellStart"/>
+      <w:r>
+        <w:rPr>
+          <w:color w:val="000000" w:themeColor="text1"/>
+          <w:sz w:val="32"/>
+          <w:szCs w:val="32"/>
+        </w:rPr>
+        <w:t>te</w:t>
+      </w:r>
+      <w:proofErr w:type="spellEnd"/>
+      <w:r>
+        <w:rPr>
+          <w:color w:val="000000" w:themeColor="text1"/>
+          <w:sz w:val="32"/>
+          <w:szCs w:val="32"/>
+        </w:rPr>
+        <w:t xml:space="preserve"> da toc.</w:t>
+      </w:r>
+    </w:p>
+    <w:p>
+      <w:pPr>
+        <w:rPr>
+          <w:color w:val="000000" w:themeColor="text1"/>
+          <w:sz w:val="32"/>
+          <w:szCs w:val="32"/>
+        </w:rPr>
+      </w:pPr>
+    </w:p>
+    <w:p>
+      <w:pPr>
+        <w:rPr>
+          <w:color w:val="000000" w:themeColor="text1"/>
+          <w:sz w:val="32"/>
+          <w:szCs w:val="32"/>
+        </w:rPr>
+      </w:pPr>
+    </w:p>
+    <w:p>
+      <w:pPr>
+        <w:ind w:left="720" w:hanging="360"/>
+        <w:rPr>
+          <w:color w:val="F79646" w:themeColor="accent6"/>
+        </w:rPr>
+      </w:pPr>
+    </w:p>
+    <w:p>
+      <w:pPr>
         <w:ind w:left="720" w:hanging="360"/>
         <w:rPr>
           <w:color w:val="8064A2" w:themeColor="accent4"/>
@@ -137,7 +846,6 @@
         <w:t xml:space="preserve">, con un ancho de </w:t>
       </w:r>
       <w:proofErr w:type="spellStart"/>
-      <w:proofErr w:type="gramStart"/>
       <w:r>
         <w:rPr>
           <w:color w:val="8064A2" w:themeColor="accent4"/>
@@ -159,7 +867,6 @@
         <w:t>máximo</w:t>
       </w:r>
       <w:proofErr w:type="spellEnd"/>
-      <w:proofErr w:type="gramEnd"/>
       <w:r>
         <w:rPr>
           <w:color w:val="8064A2" w:themeColor="accent4"/>
@@ -531,21 +1238,7 @@
         <w:rPr>
           <w:color w:val="8064A2" w:themeColor="accent4"/>
         </w:rPr>
-        <w:t xml:space="preserve"> inferior del sitio, y se reduce a </w:t>
-      </w:r>
-      <w:proofErr w:type="gramStart"/>
-      <w:r>
-        <w:rPr>
-          <w:color w:val="8064A2" w:themeColor="accent4"/>
-        </w:rPr>
-        <w:t>Home</w:t>
-      </w:r>
-      <w:proofErr w:type="gramEnd"/>
-      <w:r>
-        <w:rPr>
-          <w:color w:val="8064A2" w:themeColor="accent4"/>
-        </w:rPr>
-        <w:t xml:space="preserve"> y </w:t>
+        <w:t xml:space="preserve"> inferior del sitio, y se reduce a Home y </w:t>
       </w:r>
       <w:proofErr w:type="spellStart"/>
       <w:r>
@@ -1088,21 +1781,7 @@
         <w:rPr>
           <w:color w:val="F79646" w:themeColor="accent6"/>
         </w:rPr>
-        <w:t xml:space="preserve"> mayor </w:t>
-      </w:r>
-      <w:proofErr w:type="gramStart"/>
-      <w:r>
-        <w:rPr>
-          <w:color w:val="F79646" w:themeColor="accent6"/>
-        </w:rPr>
-        <w:t>de  1024</w:t>
-      </w:r>
-      <w:proofErr w:type="gramEnd"/>
-      <w:r>
-        <w:rPr>
-          <w:color w:val="F79646" w:themeColor="accent6"/>
-        </w:rPr>
-        <w:t>px. (monitor)</w:t>
+        <w:t xml:space="preserve"> mayor de  1024px. (monitor)</w:t>
       </w:r>
     </w:p>
     <w:p>
@@ -1202,21 +1881,7 @@
         <w:rPr>
           <w:color w:val="000000" w:themeColor="text1"/>
         </w:rPr>
-        <w:t xml:space="preserve"> </w:t>
-      </w:r>
-      <w:proofErr w:type="gramStart"/>
-      <w:r>
-        <w:rPr>
-          <w:color w:val="000000" w:themeColor="text1"/>
-        </w:rPr>
-        <w:t>a</w:t>
-      </w:r>
-      <w:proofErr w:type="gramEnd"/>
-      <w:r>
-        <w:rPr>
-          <w:color w:val="000000" w:themeColor="text1"/>
-        </w:rPr>
-        <w:t xml:space="preserve"> </w:t>
+        <w:t xml:space="preserve"> a </w:t>
       </w:r>
       <w:proofErr w:type="spellStart"/>
       <w:r>
@@ -1507,6 +2172,7 @@
       </w:pPr>
       <w:proofErr w:type="spellStart"/>
       <w:r>
+        <w:lastRenderedPageBreak/>
         <w:t>Contenido</w:t>
       </w:r>
       <w:proofErr w:type="spellEnd"/>
@@ -1947,7 +2613,6 @@
         </w:numPr>
       </w:pPr>
       <w:r>
-        <w:lastRenderedPageBreak/>
         <w:t xml:space="preserve">La </w:t>
       </w:r>
       <w:proofErr w:type="spellStart"/>
@@ -2287,21 +2952,7 @@
         <w:rPr>
           <w:color w:val="F79646" w:themeColor="accent6"/>
         </w:rPr>
-        <w:t xml:space="preserve"> y </w:t>
-      </w:r>
-      <w:proofErr w:type="spellStart"/>
-      <w:r>
-        <w:rPr>
-          <w:color w:val="F79646" w:themeColor="accent6"/>
-        </w:rPr>
-        <w:t>pausa</w:t>
-      </w:r>
-      <w:proofErr w:type="spellEnd"/>
-      <w:r>
-        <w:rPr>
-          <w:color w:val="F79646" w:themeColor="accent6"/>
-        </w:rPr>
-        <w:t xml:space="preserve"> </w:t>
+        <w:t xml:space="preserve"> y pausa </w:t>
       </w:r>
       <w:proofErr w:type="spellStart"/>
       <w:r>
@@ -2692,7 +3343,6 @@
         <w:t xml:space="preserve"> es </w:t>
       </w:r>
       <w:proofErr w:type="spellStart"/>
-      <w:proofErr w:type="gramStart"/>
       <w:r>
         <w:rPr>
           <w:color w:val="F79646" w:themeColor="accent6"/>
@@ -2704,14 +3354,7 @@
         <w:rPr>
           <w:color w:val="F79646" w:themeColor="accent6"/>
         </w:rPr>
-        <w:t xml:space="preserve">  o</w:t>
-      </w:r>
-      <w:proofErr w:type="gramEnd"/>
-      <w:r>
-        <w:rPr>
-          <w:color w:val="F79646" w:themeColor="accent6"/>
-        </w:rPr>
-        <w:t xml:space="preserve"> </w:t>
+        <w:t xml:space="preserve">  o </w:t>
       </w:r>
       <w:proofErr w:type="spellStart"/>
       <w:r>
@@ -3240,11 +3883,15 @@
       </w:r>
     </w:p>
     <w:p/>
+    <w:p/>
+    <w:p/>
     <w:p>
       <w:r>
         <w:br w:type="page"/>
       </w:r>
     </w:p>
+    <w:p/>
+    <w:p/>
     <w:p>
       <w:pPr>
         <w:pStyle w:val="Ttulo"/>
@@ -3262,7 +3909,6 @@
           <w:b/>
           <w:u w:val="single"/>
         </w:rPr>
-        <w:lastRenderedPageBreak/>
         <w:t>Evaluacion</w:t>
       </w:r>
       <w:proofErr w:type="spellEnd"/>
@@ -3499,17 +4145,12 @@
         <w:t xml:space="preserve">6. </w:t>
       </w:r>
       <w:proofErr w:type="spellStart"/>
-      <w:proofErr w:type="gramStart"/>
       <w:r>
         <w:t>Definir</w:t>
       </w:r>
       <w:proofErr w:type="spellEnd"/>
       <w:r>
-        <w:t xml:space="preserve">  un</w:t>
-      </w:r>
-      <w:proofErr w:type="gramEnd"/>
-      <w:r>
-        <w:t xml:space="preserve"> </w:t>
+        <w:t xml:space="preserve">  un </w:t>
       </w:r>
       <w:proofErr w:type="spellStart"/>
       <w:r>
@@ -3612,15 +4253,7 @@
     </w:p>
     <w:p>
       <w:r>
-        <w:t>9</w:t>
-      </w:r>
-      <w:proofErr w:type="gramStart"/>
-      <w:r>
-        <w:t>.  Usar</w:t>
-      </w:r>
-      <w:proofErr w:type="gramEnd"/>
-      <w:r>
-        <w:t xml:space="preserve"> </w:t>
+        <w:t xml:space="preserve">9.  Usar </w:t>
       </w:r>
       <w:proofErr w:type="spellStart"/>
       <w:r>
@@ -3743,15 +4376,7 @@
       </w:r>
       <w:proofErr w:type="spellEnd"/>
       <w:r>
-        <w:t xml:space="preserve"> cabecera ** </w:t>
-      </w:r>
-      <w:proofErr w:type="gramStart"/>
-      <w:r>
-        <w:t>( 1</w:t>
-      </w:r>
-      <w:proofErr w:type="gramEnd"/>
-      <w:r>
-        <w:t>,25 puntos) **</w:t>
+        <w:t xml:space="preserve"> cabecera ** ( 1,25 puntos) **</w:t>
       </w:r>
     </w:p>
     <w:p/>
@@ -3880,8 +4505,124 @@
       </w:rPr>
     </w:lvl>
   </w:abstractNum>
+  <w:abstractNum w:abstractNumId="1" w15:restartNumberingAfterBreak="0">
+    <w:nsid w:val="75A17A29"/>
+    <w:multiLevelType w:val="hybridMultilevel"/>
+    <w:tmpl w:val="7E24B806"/>
+    <w:lvl w:ilvl="0" w:tplc="0C0A0001">
+      <w:start w:val="1"/>
+      <w:numFmt w:val="bullet"/>
+      <w:lvlText w:val=""/>
+      <w:lvlJc w:val="left"/>
+      <w:pPr>
+        <w:ind w:left="720" w:hanging="360"/>
+      </w:pPr>
+      <w:rPr>
+        <w:rFonts w:ascii="Symbol" w:hAnsi="Symbol" w:hint="default"/>
+      </w:rPr>
+    </w:lvl>
+    <w:lvl w:ilvl="1" w:tplc="0C0A0003">
+      <w:start w:val="1"/>
+      <w:numFmt w:val="bullet"/>
+      <w:lvlText w:val="o"/>
+      <w:lvlJc w:val="left"/>
+      <w:pPr>
+        <w:ind w:left="1440" w:hanging="360"/>
+      </w:pPr>
+      <w:rPr>
+        <w:rFonts w:ascii="Courier New" w:hAnsi="Courier New" w:cs="Courier New" w:hint="default"/>
+      </w:rPr>
+    </w:lvl>
+    <w:lvl w:ilvl="2" w:tplc="0C0A0005" w:tentative="1">
+      <w:start w:val="1"/>
+      <w:numFmt w:val="bullet"/>
+      <w:lvlText w:val=""/>
+      <w:lvlJc w:val="left"/>
+      <w:pPr>
+        <w:ind w:left="2160" w:hanging="360"/>
+      </w:pPr>
+      <w:rPr>
+        <w:rFonts w:ascii="Wingdings" w:hAnsi="Wingdings" w:hint="default"/>
+      </w:rPr>
+    </w:lvl>
+    <w:lvl w:ilvl="3" w:tplc="0C0A0001" w:tentative="1">
+      <w:start w:val="1"/>
+      <w:numFmt w:val="bullet"/>
+      <w:lvlText w:val=""/>
+      <w:lvlJc w:val="left"/>
+      <w:pPr>
+        <w:ind w:left="2880" w:hanging="360"/>
+      </w:pPr>
+      <w:rPr>
+        <w:rFonts w:ascii="Symbol" w:hAnsi="Symbol" w:hint="default"/>
+      </w:rPr>
+    </w:lvl>
+    <w:lvl w:ilvl="4" w:tplc="0C0A0003" w:tentative="1">
+      <w:start w:val="1"/>
+      <w:numFmt w:val="bullet"/>
+      <w:lvlText w:val="o"/>
+      <w:lvlJc w:val="left"/>
+      <w:pPr>
+        <w:ind w:left="3600" w:hanging="360"/>
+      </w:pPr>
+      <w:rPr>
+        <w:rFonts w:ascii="Courier New" w:hAnsi="Courier New" w:cs="Courier New" w:hint="default"/>
+      </w:rPr>
+    </w:lvl>
+    <w:lvl w:ilvl="5" w:tplc="0C0A0005" w:tentative="1">
+      <w:start w:val="1"/>
+      <w:numFmt w:val="bullet"/>
+      <w:lvlText w:val=""/>
+      <w:lvlJc w:val="left"/>
+      <w:pPr>
+        <w:ind w:left="4320" w:hanging="360"/>
+      </w:pPr>
+      <w:rPr>
+        <w:rFonts w:ascii="Wingdings" w:hAnsi="Wingdings" w:hint="default"/>
+      </w:rPr>
+    </w:lvl>
+    <w:lvl w:ilvl="6" w:tplc="0C0A0001" w:tentative="1">
+      <w:start w:val="1"/>
+      <w:numFmt w:val="bullet"/>
+      <w:lvlText w:val=""/>
+      <w:lvlJc w:val="left"/>
+      <w:pPr>
+        <w:ind w:left="5040" w:hanging="360"/>
+      </w:pPr>
+      <w:rPr>
+        <w:rFonts w:ascii="Symbol" w:hAnsi="Symbol" w:hint="default"/>
+      </w:rPr>
+    </w:lvl>
+    <w:lvl w:ilvl="7" w:tplc="0C0A0003" w:tentative="1">
+      <w:start w:val="1"/>
+      <w:numFmt w:val="bullet"/>
+      <w:lvlText w:val="o"/>
+      <w:lvlJc w:val="left"/>
+      <w:pPr>
+        <w:ind w:left="5760" w:hanging="360"/>
+      </w:pPr>
+      <w:rPr>
+        <w:rFonts w:ascii="Courier New" w:hAnsi="Courier New" w:cs="Courier New" w:hint="default"/>
+      </w:rPr>
+    </w:lvl>
+    <w:lvl w:ilvl="8" w:tplc="0C0A0005" w:tentative="1">
+      <w:start w:val="1"/>
+      <w:numFmt w:val="bullet"/>
+      <w:lvlText w:val=""/>
+      <w:lvlJc w:val="left"/>
+      <w:pPr>
+        <w:ind w:left="6480" w:hanging="360"/>
+      </w:pPr>
+      <w:rPr>
+        <w:rFonts w:ascii="Wingdings" w:hAnsi="Wingdings" w:hint="default"/>
+      </w:rPr>
+    </w:lvl>
+  </w:abstractNum>
   <w:num w:numId="1" w16cid:durableId="833297747">
     <w:abstractNumId w:val="0"/>
+  </w:num>
+  <w:num w:numId="2" w16cid:durableId="85270055">
+    <w:abstractNumId w:val="1"/>
   </w:num>
 </w:numbering>
 </file>
@@ -4469,6 +5210,17 @@
       <w:szCs w:val="30"/>
     </w:rPr>
   </w:style>
+  <w:style w:type="paragraph" w:styleId="Prrafodelista">
+    <w:name w:val="List Paragraph"/>
+    <w:basedOn w:val="Normal"/>
+    <w:uiPriority w:val="34"/>
+    <w:qFormat/>
+    <w:rsid w:val="00BD0587"/>
+    <w:pPr>
+      <w:ind w:left="720"/>
+      <w:contextualSpacing/>
+    </w:pPr>
+  </w:style>
 </w:styles>
 </file>
 

</xml_diff>